<commit_message>
modify results in docx file
</commit_message>
<xml_diff>
--- a/article_analysis_results.docx
+++ b/article_analysis_results.docx
@@ -7,7 +7,7 @@
         <w:pStyle w:val="Title"/>
       </w:pPr>
       <w:r>
-        <w:t>Article - Text Analysis Results</w:t>
+        <w:t>Text Analysis Results</w:t>
       </w:r>
     </w:p>
     <w:p>
@@ -19,10 +19,50 @@
       </w:r>
     </w:p>
     <w:p>
+      <w:pPr>
+        <w:pStyle w:val="Heading4"/>
+      </w:pPr>
+      <w:r>
+        <w:rPr>
+          <w:b w:val="0"/>
+          <w:i w:val="0"/>
+        </w:rPr>
+        <w:t>Insights:</w:t>
+      </w:r>
+    </w:p>
+    <w:p>
+      <w:r>
+        <w:t>There are 770 rows and 1 column(s) in this dataframe.</w:t>
+      </w:r>
+    </w:p>
+    <w:p>
+      <w:r>
+        <w:t>There are 480 unique words in this article, e.g.: king, spend, first, anniversary.</w:t>
+      </w:r>
+    </w:p>
+    <w:p>
+      <w:r>
+        <w:t>Descriptive statistics:</w:t>
+      </w:r>
+    </w:p>
+    <w:p>
+      <w:r>
+        <w:t>#       words</w:t>
+        <w:br/>
+        <w:t>count    770</w:t>
+        <w:br/>
+        <w:t>unique   480</w:t>
+        <w:br/>
+        <w:t>top      say</w:t>
+        <w:br/>
+        <w:t>freq      16</w:t>
+      </w:r>
+    </w:p>
+    <w:p>
       <w:r>
         <w:drawing>
           <wp:inline xmlns:a="http://schemas.openxmlformats.org/drawingml/2006/main" xmlns:pic="http://schemas.openxmlformats.org/drawingml/2006/picture">
-            <wp:extent cx="4572000" cy="2286000"/>
+            <wp:extent cx="3657600" cy="2438400"/>
             <wp:docPr id="1" name="Picture 1"/>
             <wp:cNvGraphicFramePr>
               <a:graphicFrameLocks noChangeAspect="1"/>
@@ -31,7 +71,7 @@
               <a:graphicData uri="http://schemas.openxmlformats.org/drawingml/2006/picture">
                 <pic:pic>
                   <pic:nvPicPr>
-                    <pic:cNvPr id="0" name="What_a_year_of_King_Charles_has_shown_us_about_how_he_wants_to_reign_wordcloud_2024-03-18.png"/>
+                    <pic:cNvPr id="0" name="What_a_year_of_King_Charles_has_shown_us_about_how_he_wants_to_reign_freqWords_chart.png"/>
                     <pic:cNvPicPr/>
                   </pic:nvPicPr>
                   <pic:blipFill>
@@ -43,7 +83,43 @@
                   <pic:spPr>
                     <a:xfrm>
                       <a:off x="0" y="0"/>
-                      <a:ext cx="4572000" cy="2286000"/>
+                      <a:ext cx="3657600" cy="2438400"/>
+                    </a:xfrm>
+                    <a:prstGeom prst="rect"/>
+                  </pic:spPr>
+                </pic:pic>
+              </a:graphicData>
+            </a:graphic>
+          </wp:inline>
+        </w:drawing>
+      </w:r>
+    </w:p>
+    <w:p>
+      <w:r>
+        <w:drawing>
+          <wp:inline xmlns:a="http://schemas.openxmlformats.org/drawingml/2006/main" xmlns:pic="http://schemas.openxmlformats.org/drawingml/2006/picture">
+            <wp:extent cx="3657600" cy="1828800"/>
+            <wp:docPr id="2" name="Picture 2"/>
+            <wp:cNvGraphicFramePr>
+              <a:graphicFrameLocks noChangeAspect="1"/>
+            </wp:cNvGraphicFramePr>
+            <a:graphic>
+              <a:graphicData uri="http://schemas.openxmlformats.org/drawingml/2006/picture">
+                <pic:pic>
+                  <pic:nvPicPr>
+                    <pic:cNvPr id="0" name="What_a_year_of_King_Charles_has_shown_us_about_how_he_wants_to_reign_wordcloud.png"/>
+                    <pic:cNvPicPr/>
+                  </pic:nvPicPr>
+                  <pic:blipFill>
+                    <a:blip r:embed="rId10"/>
+                    <a:stretch>
+                      <a:fillRect/>
+                    </a:stretch>
+                  </pic:blipFill>
+                  <pic:spPr>
+                    <a:xfrm>
+                      <a:off x="0" y="0"/>
+                      <a:ext cx="3657600" cy="1828800"/>
                     </a:xfrm>
                     <a:prstGeom prst="rect"/>
                   </pic:spPr>

</xml_diff>